<commit_message>
Deployed b87f028e with MkDocs version: 1.6.0
</commit_message>
<xml_diff>
--- a/408/4084-CO/0-Misc/宿宁25-分析题.docx
+++ b/408/4084-CO/0-Misc/宿宁25-分析题.docx
@@ -248,6 +248,84 @@
           <w:lang w:val="en-US"/>
         </w:rPr>
         <w:t>I/O设备与主机交换信息时，共有哪几种控制方式？简述它们的特点。</w:t>
+      </w:r>
+    </w:p>
+    <w:p>
+      <w:pPr>
+        <w:rPr>
+          <w:rFonts w:ascii="PingFang SC" w:eastAsia="PingFang SC" w:hAnsi="PingFang SC"/>
+          <w:lang w:val="en-US"/>
+        </w:rPr>
+      </w:pPr>
+    </w:p>
+    <w:p>
+      <w:pPr>
+        <w:rPr>
+          <w:rFonts w:ascii="PingFang SC" w:eastAsia="PingFang SC" w:hAnsi="PingFang SC"/>
+          <w:lang w:val="en-US"/>
+        </w:rPr>
+      </w:pPr>
+    </w:p>
+    <w:p>
+      <w:pPr>
+        <w:rPr>
+          <w:rFonts w:ascii="PingFang SC" w:eastAsia="PingFang SC" w:hAnsi="PingFang SC"/>
+          <w:lang w:val="en-US"/>
+        </w:rPr>
+      </w:pPr>
+    </w:p>
+    <w:p>
+      <w:pPr>
+        <w:rPr>
+          <w:rFonts w:ascii="PingFang SC" w:eastAsia="PingFang SC" w:hAnsi="PingFang SC"/>
+          <w:lang w:val="en-US"/>
+        </w:rPr>
+      </w:pPr>
+    </w:p>
+    <w:p>
+      <w:pPr>
+        <w:rPr>
+          <w:rFonts w:ascii="PingFang SC" w:eastAsia="PingFang SC" w:hAnsi="PingFang SC"/>
+          <w:lang w:val="en-US"/>
+        </w:rPr>
+      </w:pPr>
+    </w:p>
+    <w:p>
+      <w:pPr>
+        <w:rPr>
+          <w:rFonts w:ascii="PingFang SC" w:eastAsia="PingFang SC" w:hAnsi="PingFang SC"/>
+          <w:lang w:val="en-US"/>
+        </w:rPr>
+      </w:pPr>
+    </w:p>
+    <w:p>
+      <w:pPr>
+        <w:rPr>
+          <w:rFonts w:ascii="PingFang SC" w:eastAsia="PingFang SC" w:hAnsi="PingFang SC"/>
+          <w:lang w:val="en-US"/>
+        </w:rPr>
+      </w:pPr>
+    </w:p>
+    <w:p>
+      <w:pPr>
+        <w:rPr>
+          <w:rFonts w:ascii="PingFang SC" w:eastAsia="PingFang SC" w:hAnsi="PingFang SC"/>
+          <w:lang w:val="en-US"/>
+        </w:rPr>
+      </w:pPr>
+      <w:r>
+        <w:rPr>
+          <w:rFonts w:ascii="PingFang SC" w:eastAsia="PingFang SC" w:hAnsi="PingFang SC"/>
+          <w:lang w:val="en-US"/>
+        </w:rPr>
+        <w:t xml:space="preserve">4. </w:t>
+      </w:r>
+      <w:r>
+        <w:rPr>
+          <w:rFonts w:ascii="PingFang SC" w:eastAsia="PingFang SC" w:hAnsi="PingFang SC" w:hint="eastAsia"/>
+          <w:lang w:val="en-US"/>
+        </w:rPr>
+        <w:t>画出指令周期的流程图，分别说明图中每个子周期的作用。</w:t>
       </w:r>
     </w:p>
     <w:sectPr>

</xml_diff>